<commit_message>
Correccion a la descripcion del CU 23 Registrar merma
</commit_message>
<xml_diff>
--- a/Documentación/CU-23_RegistrarMerma/CU-23_Descripción.docx
+++ b/Documentación/CU-23_RegistrarMerma/CU-23_Descripción.docx
@@ -118,6 +118,12 @@
             <w:r>
               <w:t>FRQ-</w:t>
             </w:r>
+            <w:r>
+              <w:t xml:space="preserve"> </w:t>
+            </w:r>
+            <w:r>
+              <w:t>29</w:t>
+            </w:r>
           </w:p>
         </w:tc>
       </w:tr>
@@ -148,7 +154,7 @@
           </w:tcPr>
           <w:p>
             <w:r>
-              <w:t>Administrador del supermercado, paquetería.</w:t>
+              <w:t>Administrador, paquetería.</w:t>
             </w:r>
           </w:p>
         </w:tc>
@@ -263,10 +269,7 @@
               <w:t xml:space="preserve">recupera de la base de datos los nombres de PRODUCTOS </w:t>
             </w:r>
             <w:r>
-              <w:t>(EX-01)</w:t>
-            </w:r>
-            <w:r>
-              <w:t xml:space="preserve"> </w:t>
+              <w:t xml:space="preserve">(EX-01) </w:t>
             </w:r>
             <w:r>
               <w:t xml:space="preserve">y los </w:t>
@@ -274,9 +277,11 @@
             <w:r>
               <w:t xml:space="preserve">muestra la ventana </w:t>
             </w:r>
+            <w:proofErr w:type="spellStart"/>
             <w:r>
               <w:t>RegistrarMermaView</w:t>
             </w:r>
+            <w:proofErr w:type="spellEnd"/>
             <w:r>
               <w:t xml:space="preserve"> </w:t>
             </w:r>
@@ -353,17 +358,19 @@
               <w:t xml:space="preserve">El sistema guarda el registro de la MERMA con los datos ingresados y la fecha de registro dentro de la base de datos </w:t>
             </w:r>
             <w:r>
-              <w:t>(EX-01)</w:t>
+              <w:t xml:space="preserve">(EX-01) </w:t>
+            </w:r>
+            <w:r>
+              <w:t>y muestra una ventana</w:t>
             </w:r>
             <w:r>
               <w:t xml:space="preserve"> </w:t>
             </w:r>
-            <w:r>
-              <w:t>y muestra una ventana</w:t>
-            </w:r>
-            <w:r>
-              <w:t xml:space="preserve"> InfoView</w:t>
-            </w:r>
+            <w:proofErr w:type="spellStart"/>
+            <w:r>
+              <w:t>InfoView</w:t>
+            </w:r>
+            <w:proofErr w:type="spellEnd"/>
             <w:r>
               <w:t xml:space="preserve"> con el mensaje “El registro de la merma del producto [Nombre] se ha realizado correctamente” y un botón “Aceptar”.</w:t>
             </w:r>
@@ -394,9 +401,11 @@
             <w:r>
               <w:t xml:space="preserve">El sistema cierra la ventana emergente y la ventana </w:t>
             </w:r>
+            <w:proofErr w:type="spellStart"/>
             <w:r>
               <w:t>RegistrarMermaView</w:t>
             </w:r>
+            <w:proofErr w:type="spellEnd"/>
             <w:r>
               <w:t>.</w:t>
             </w:r>
@@ -474,9 +483,11 @@
             <w:r>
               <w:t xml:space="preserve">El sistema cierra la ventana </w:t>
             </w:r>
+            <w:proofErr w:type="spellStart"/>
             <w:r>
               <w:t>RegistrarMermaView</w:t>
             </w:r>
+            <w:proofErr w:type="spellEnd"/>
             <w:r>
               <w:t>.</w:t>
             </w:r>
@@ -528,7 +539,15 @@
               <w:t xml:space="preserve"> </w:t>
             </w:r>
             <w:r>
-              <w:t>muestra el mensaje “Los datos ingresados son invalidos”.</w:t>
+              <w:t xml:space="preserve">muestra el mensaje “Los datos ingresados son </w:t>
+            </w:r>
+            <w:proofErr w:type="spellStart"/>
+            <w:r>
+              <w:t>invalidos</w:t>
+            </w:r>
+            <w:proofErr w:type="spellEnd"/>
+            <w:r>
+              <w:t>”.</w:t>
             </w:r>
           </w:p>
           <w:p>
@@ -598,9 +617,11 @@
             <w:r>
               <w:t xml:space="preserve">El sistema muestra una ventana </w:t>
             </w:r>
+            <w:proofErr w:type="spellStart"/>
             <w:r>
               <w:t>ErrorView</w:t>
             </w:r>
+            <w:proofErr w:type="spellEnd"/>
             <w:r>
               <w:t xml:space="preserve"> con el mensaje “</w:t>
             </w:r>
@@ -640,9 +661,19 @@
             <w:r>
               <w:t xml:space="preserve">El sistema cierra la ventana </w:t>
             </w:r>
-            <w:r>
-              <w:t>ErrorView y RegistrarMermaView</w:t>
-            </w:r>
+            <w:proofErr w:type="spellStart"/>
+            <w:r>
+              <w:t>ErrorView</w:t>
+            </w:r>
+            <w:proofErr w:type="spellEnd"/>
+            <w:r>
+              <w:t xml:space="preserve"> y </w:t>
+            </w:r>
+            <w:proofErr w:type="spellStart"/>
+            <w:r>
+              <w:t>RegistrarMermaView</w:t>
+            </w:r>
+            <w:proofErr w:type="spellEnd"/>
             <w:r>
               <w:t>.</w:t>
             </w:r>
@@ -692,6 +723,38 @@
           <w:p>
             <w:r>
               <w:t>POS-01 La MERMA queda registrada en el sistema.</w:t>
+            </w:r>
+          </w:p>
+        </w:tc>
+      </w:tr>
+      <w:tr>
+        <w:tc>
+          <w:tcPr>
+            <w:tcW w:w="2269" w:type="dxa"/>
+          </w:tcPr>
+          <w:p>
+            <w:pPr>
+              <w:rPr>
+                <w:b/>
+                <w:bCs/>
+              </w:rPr>
+            </w:pPr>
+            <w:r>
+              <w:rPr>
+                <w:b/>
+                <w:bCs/>
+              </w:rPr>
+              <w:t>Extiende</w:t>
+            </w:r>
+          </w:p>
+        </w:tc>
+        <w:tc>
+          <w:tcPr>
+            <w:tcW w:w="8505" w:type="dxa"/>
+          </w:tcPr>
+          <w:p>
+            <w:r>
+              <w:t>CU-38 Consultar merma.</w:t>
             </w:r>
           </w:p>
         </w:tc>

</xml_diff>

<commit_message>
Correccion de prototipo de CU 23 Registrar merma
</commit_message>
<xml_diff>
--- a/Documentación/CU-23_RegistrarMerma/CU-23_Descripción.docx
+++ b/Documentación/CU-23_RegistrarMerma/CU-23_Descripción.docx
@@ -119,10 +119,7 @@
               <w:t>FRQ-</w:t>
             </w:r>
             <w:r>
-              <w:t xml:space="preserve"> </w:t>
-            </w:r>
-            <w:r>
-              <w:t>29</w:t>
+              <w:t xml:space="preserve"> 29</w:t>
             </w:r>
           </w:p>
         </w:tc>
@@ -372,7 +369,13 @@
             </w:r>
             <w:proofErr w:type="spellEnd"/>
             <w:r>
-              <w:t xml:space="preserve"> con el mensaje “El registro de la merma del producto [Nombre] se ha realizado correctamente” y un botón “Aceptar”.</w:t>
+              <w:t xml:space="preserve"> con el mensaje “</w:t>
+            </w:r>
+            <w:r>
+              <w:t>El registro de la merma se ha realizado correctamente</w:t>
+            </w:r>
+            <w:r>
+              <w:t>” y un botón “Aceptar”.</w:t>
             </w:r>
           </w:p>
           <w:p>

</xml_diff>

<commit_message>
Cambio de la descripcion del CU 23 Registrar Merma
</commit_message>
<xml_diff>
--- a/Documentación/CU-23_RegistrarMerma/CU-23_Descripción.docx
+++ b/Documentación/CU-23_RegistrarMerma/CU-23_Descripción.docx
@@ -289,7 +289,7 @@
               <w:t xml:space="preserve"> un menú despegable,</w:t>
             </w:r>
             <w:r>
-              <w:t xml:space="preserve"> muestra</w:t>
+              <w:t xml:space="preserve"> muestra el menú despegable de área con las opciones de bodega y exhibición,</w:t>
             </w:r>
             <w:r>
               <w:t xml:space="preserve"> los campos de cantidad y descripción. Un botón de “Registrar” deshabilitado y un botón de “Cancelar”.</w:t>
@@ -304,7 +304,19 @@
               </w:numPr>
             </w:pPr>
             <w:r>
-              <w:t>El actor selecciona el PRODUCTO del cual se registrará la merma y llena los campos de la cantidad y la descripción.</w:t>
+              <w:t>El actor selecciona el PRODUCTO</w:t>
+            </w:r>
+            <w:r>
+              <w:t>INVENTARIO</w:t>
+            </w:r>
+            <w:r>
+              <w:t xml:space="preserve"> del cual se registrará la merma</w:t>
+            </w:r>
+            <w:r>
+              <w:t>, selecciona el área del producto</w:t>
+            </w:r>
+            <w:r>
+              <w:t xml:space="preserve"> y llena los campos de la cantidad y la descripción.</w:t>
             </w:r>
           </w:p>
           <w:p>

</xml_diff>